<commit_message>
Indkaldelse til gruppemøde #1.docx
</commit_message>
<xml_diff>
--- a/Indkaldelse til gruppemøde #1.docx
+++ b/Indkaldelse til gruppemøde #1.docx
@@ -287,6 +287,21 @@
       <w:r>
         <w:t>Eventulle andre aktionspunkter?!</w:t>
       </w:r>
+    </w:p>
+    <w:p>
+      <w:pPr>
+        <w:pStyle w:val="Listeafsnit"/>
+      </w:pPr>
+    </w:p>
+    <w:p>
+      <w:pPr>
+        <w:pStyle w:val="Listeafsnit"/>
+      </w:pPr>
+    </w:p>
+    <w:p>
+      <w:pPr>
+        <w:pStyle w:val="Listeafsnit"/>
+      </w:pPr>
       <w:bookmarkStart w:id="0" w:name="_GoBack"/>
       <w:bookmarkEnd w:id="0"/>
     </w:p>

</xml_diff>

<commit_message>
Lidt tilføjelser til indkaldelsen.
</commit_message>
<xml_diff>
--- a/Indkaldelse til gruppemøde #1.docx
+++ b/Indkaldelse til gruppemøde #1.docx
@@ -195,15 +195,7 @@
         </w:numPr>
       </w:pPr>
       <w:r>
-        <w:t xml:space="preserve">8. mand (Christian) … Up for </w:t>
-      </w:r>
-      <w:proofErr w:type="spellStart"/>
-      <w:r>
-        <w:t>discussion</w:t>
-      </w:r>
-      <w:proofErr w:type="spellEnd"/>
-      <w:r>
-        <w:t>!</w:t>
+        <w:t>Valg af mødeleder og referent.</w:t>
       </w:r>
     </w:p>
     <w:p>
@@ -215,7 +207,15 @@
         </w:numPr>
       </w:pPr>
       <w:r>
-        <w:t>Gruppestruktur. (Bestemmelse af gruppestruktur, samt valg af gruppeleder)</w:t>
+        <w:t xml:space="preserve">8. mand (Christian) … Up for </w:t>
+      </w:r>
+      <w:proofErr w:type="spellStart"/>
+      <w:r>
+        <w:t>discussion</w:t>
+      </w:r>
+      <w:proofErr w:type="spellEnd"/>
+      <w:r>
+        <w:t>!</w:t>
       </w:r>
     </w:p>
     <w:p>
@@ -227,7 +227,44 @@
         </w:numPr>
       </w:pPr>
       <w:r>
-        <w:t>Samarbejdsaftale.</w:t>
+        <w:t xml:space="preserve">Gruppestruktur. </w:t>
+      </w:r>
+    </w:p>
+    <w:p>
+      <w:pPr>
+        <w:pStyle w:val="Listeafsnit"/>
+        <w:numPr>
+          <w:ilvl w:val="0"/>
+          <w:numId w:val="5"/>
+        </w:numPr>
+      </w:pPr>
+      <w:r>
+        <w:t xml:space="preserve">Bestemmelse af gruppestruktur, samt valg af </w:t>
+      </w:r>
+      <w:r>
+        <w:t>gruppeleder</w:t>
+      </w:r>
+      <w:bookmarkStart w:id="0" w:name="_GoBack"/>
+      <w:bookmarkEnd w:id="0"/>
+    </w:p>
+    <w:p>
+      <w:pPr>
+        <w:pStyle w:val="Listeafsnit"/>
+        <w:numPr>
+          <w:ilvl w:val="0"/>
+          <w:numId w:val="5"/>
+        </w:numPr>
+      </w:pPr>
+      <w:r>
+        <w:t xml:space="preserve">Skal vi have fast eller skiftende mødeleder og </w:t>
+      </w:r>
+      <w:proofErr w:type="spellStart"/>
+      <w:r>
+        <w:t>referant</w:t>
+      </w:r>
+      <w:proofErr w:type="spellEnd"/>
+      <w:r>
+        <w:t xml:space="preserve">? </w:t>
       </w:r>
     </w:p>
     <w:p>
@@ -238,13 +275,8 @@
           <w:numId w:val="1"/>
         </w:numPr>
       </w:pPr>
-      <w:proofErr w:type="spellStart"/>
-      <w:r>
-        <w:t>Telefon-liste</w:t>
-      </w:r>
-      <w:proofErr w:type="spellEnd"/>
-      <w:r>
-        <w:t>.</w:t>
+      <w:r>
+        <w:t>Samarbejdsaftale.</w:t>
       </w:r>
     </w:p>
     <w:p>
@@ -255,8 +287,13 @@
           <w:numId w:val="1"/>
         </w:numPr>
       </w:pPr>
-      <w:r>
-        <w:t>Kodestandart.</w:t>
+      <w:proofErr w:type="spellStart"/>
+      <w:r>
+        <w:t>Telefon-liste</w:t>
+      </w:r>
+      <w:proofErr w:type="spellEnd"/>
+      <w:r>
+        <w:t>.</w:t>
       </w:r>
     </w:p>
     <w:p>
@@ -268,13 +305,8 @@
         </w:numPr>
       </w:pPr>
       <w:r>
-        <w:t>Backup af filer.</w:t>
-      </w:r>
-    </w:p>
-    <w:p>
-      <w:pPr>
-        <w:pStyle w:val="Listeafsnit"/>
-      </w:pPr>
+        <w:t>Kodestandart.</w:t>
+      </w:r>
     </w:p>
     <w:p>
       <w:pPr>
@@ -285,6 +317,23 @@
         </w:numPr>
       </w:pPr>
       <w:r>
+        <w:t>Backup af filer.</w:t>
+      </w:r>
+    </w:p>
+    <w:p>
+      <w:pPr>
+        <w:pStyle w:val="Listeafsnit"/>
+      </w:pPr>
+    </w:p>
+    <w:p>
+      <w:pPr>
+        <w:pStyle w:val="Listeafsnit"/>
+        <w:numPr>
+          <w:ilvl w:val="0"/>
+          <w:numId w:val="1"/>
+        </w:numPr>
+      </w:pPr>
+      <w:r>
         <w:t>Eventulle andre aktionspunkter?!</w:t>
       </w:r>
     </w:p>
@@ -302,8 +351,6 @@
       <w:pPr>
         <w:pStyle w:val="Listeafsnit"/>
       </w:pPr>
-      <w:bookmarkStart w:id="0" w:name="_GoBack"/>
-      <w:bookmarkEnd w:id="0"/>
     </w:p>
     <w:sectPr>
       <w:pgSz w:w="11906" w:h="16838"/>
@@ -535,7 +582,7 @@
         <w:rFonts w:hint="default"/>
       </w:rPr>
     </w:lvl>
-    <w:lvl w:ilvl="1" w:tplc="04060019" w:tentative="1">
+    <w:lvl w:ilvl="1" w:tplc="04060019">
       <w:start w:val="1"/>
       <w:numFmt w:val="lowerLetter"/>
       <w:lvlText w:val="%2."/>
@@ -606,6 +653,230 @@
       <w:pPr>
         <w:ind w:left="6480" w:hanging="180"/>
       </w:pPr>
+    </w:lvl>
+  </w:abstractNum>
+  <w:abstractNum w:abstractNumId="3" w15:restartNumberingAfterBreak="0">
+    <w:nsid w:val="18227C9C"/>
+    <w:multiLevelType w:val="hybridMultilevel"/>
+    <w:tmpl w:val="F0CC7082"/>
+    <w:lvl w:ilvl="0" w:tplc="08723FB2">
+      <w:numFmt w:val="bullet"/>
+      <w:lvlText w:val="-"/>
+      <w:lvlJc w:val="left"/>
+      <w:pPr>
+        <w:ind w:left="1080" w:hanging="360"/>
+      </w:pPr>
+      <w:rPr>
+        <w:rFonts w:ascii="Calibri" w:eastAsiaTheme="minorHAnsi" w:hAnsi="Calibri" w:cstheme="minorBidi" w:hint="default"/>
+      </w:rPr>
+    </w:lvl>
+    <w:lvl w:ilvl="1" w:tplc="04060003" w:tentative="1">
+      <w:start w:val="1"/>
+      <w:numFmt w:val="bullet"/>
+      <w:lvlText w:val="o"/>
+      <w:lvlJc w:val="left"/>
+      <w:pPr>
+        <w:ind w:left="1800" w:hanging="360"/>
+      </w:pPr>
+      <w:rPr>
+        <w:rFonts w:ascii="Courier New" w:hAnsi="Courier New" w:cs="Courier New" w:hint="default"/>
+      </w:rPr>
+    </w:lvl>
+    <w:lvl w:ilvl="2" w:tplc="04060005" w:tentative="1">
+      <w:start w:val="1"/>
+      <w:numFmt w:val="bullet"/>
+      <w:lvlText w:val=""/>
+      <w:lvlJc w:val="left"/>
+      <w:pPr>
+        <w:ind w:left="2520" w:hanging="360"/>
+      </w:pPr>
+      <w:rPr>
+        <w:rFonts w:ascii="Wingdings" w:hAnsi="Wingdings" w:hint="default"/>
+      </w:rPr>
+    </w:lvl>
+    <w:lvl w:ilvl="3" w:tplc="04060001" w:tentative="1">
+      <w:start w:val="1"/>
+      <w:numFmt w:val="bullet"/>
+      <w:lvlText w:val=""/>
+      <w:lvlJc w:val="left"/>
+      <w:pPr>
+        <w:ind w:left="3240" w:hanging="360"/>
+      </w:pPr>
+      <w:rPr>
+        <w:rFonts w:ascii="Symbol" w:hAnsi="Symbol" w:hint="default"/>
+      </w:rPr>
+    </w:lvl>
+    <w:lvl w:ilvl="4" w:tplc="04060003" w:tentative="1">
+      <w:start w:val="1"/>
+      <w:numFmt w:val="bullet"/>
+      <w:lvlText w:val="o"/>
+      <w:lvlJc w:val="left"/>
+      <w:pPr>
+        <w:ind w:left="3960" w:hanging="360"/>
+      </w:pPr>
+      <w:rPr>
+        <w:rFonts w:ascii="Courier New" w:hAnsi="Courier New" w:cs="Courier New" w:hint="default"/>
+      </w:rPr>
+    </w:lvl>
+    <w:lvl w:ilvl="5" w:tplc="04060005" w:tentative="1">
+      <w:start w:val="1"/>
+      <w:numFmt w:val="bullet"/>
+      <w:lvlText w:val=""/>
+      <w:lvlJc w:val="left"/>
+      <w:pPr>
+        <w:ind w:left="4680" w:hanging="360"/>
+      </w:pPr>
+      <w:rPr>
+        <w:rFonts w:ascii="Wingdings" w:hAnsi="Wingdings" w:hint="default"/>
+      </w:rPr>
+    </w:lvl>
+    <w:lvl w:ilvl="6" w:tplc="04060001" w:tentative="1">
+      <w:start w:val="1"/>
+      <w:numFmt w:val="bullet"/>
+      <w:lvlText w:val=""/>
+      <w:lvlJc w:val="left"/>
+      <w:pPr>
+        <w:ind w:left="5400" w:hanging="360"/>
+      </w:pPr>
+      <w:rPr>
+        <w:rFonts w:ascii="Symbol" w:hAnsi="Symbol" w:hint="default"/>
+      </w:rPr>
+    </w:lvl>
+    <w:lvl w:ilvl="7" w:tplc="04060003" w:tentative="1">
+      <w:start w:val="1"/>
+      <w:numFmt w:val="bullet"/>
+      <w:lvlText w:val="o"/>
+      <w:lvlJc w:val="left"/>
+      <w:pPr>
+        <w:ind w:left="6120" w:hanging="360"/>
+      </w:pPr>
+      <w:rPr>
+        <w:rFonts w:ascii="Courier New" w:hAnsi="Courier New" w:cs="Courier New" w:hint="default"/>
+      </w:rPr>
+    </w:lvl>
+    <w:lvl w:ilvl="8" w:tplc="04060005" w:tentative="1">
+      <w:start w:val="1"/>
+      <w:numFmt w:val="bullet"/>
+      <w:lvlText w:val=""/>
+      <w:lvlJc w:val="left"/>
+      <w:pPr>
+        <w:ind w:left="6840" w:hanging="360"/>
+      </w:pPr>
+      <w:rPr>
+        <w:rFonts w:ascii="Wingdings" w:hAnsi="Wingdings" w:hint="default"/>
+      </w:rPr>
+    </w:lvl>
+  </w:abstractNum>
+  <w:abstractNum w:abstractNumId="4" w15:restartNumberingAfterBreak="0">
+    <w:nsid w:val="43D21F18"/>
+    <w:multiLevelType w:val="hybridMultilevel"/>
+    <w:tmpl w:val="7758FFE8"/>
+    <w:lvl w:ilvl="0" w:tplc="6B38DDEE">
+      <w:numFmt w:val="bullet"/>
+      <w:lvlText w:val="-"/>
+      <w:lvlJc w:val="left"/>
+      <w:pPr>
+        <w:ind w:left="1440" w:hanging="360"/>
+      </w:pPr>
+      <w:rPr>
+        <w:rFonts w:ascii="Calibri" w:eastAsiaTheme="minorHAnsi" w:hAnsi="Calibri" w:cstheme="minorBidi" w:hint="default"/>
+      </w:rPr>
+    </w:lvl>
+    <w:lvl w:ilvl="1" w:tplc="04060003" w:tentative="1">
+      <w:start w:val="1"/>
+      <w:numFmt w:val="bullet"/>
+      <w:lvlText w:val="o"/>
+      <w:lvlJc w:val="left"/>
+      <w:pPr>
+        <w:ind w:left="2160" w:hanging="360"/>
+      </w:pPr>
+      <w:rPr>
+        <w:rFonts w:ascii="Courier New" w:hAnsi="Courier New" w:cs="Courier New" w:hint="default"/>
+      </w:rPr>
+    </w:lvl>
+    <w:lvl w:ilvl="2" w:tplc="04060005" w:tentative="1">
+      <w:start w:val="1"/>
+      <w:numFmt w:val="bullet"/>
+      <w:lvlText w:val=""/>
+      <w:lvlJc w:val="left"/>
+      <w:pPr>
+        <w:ind w:left="2880" w:hanging="360"/>
+      </w:pPr>
+      <w:rPr>
+        <w:rFonts w:ascii="Wingdings" w:hAnsi="Wingdings" w:hint="default"/>
+      </w:rPr>
+    </w:lvl>
+    <w:lvl w:ilvl="3" w:tplc="04060001" w:tentative="1">
+      <w:start w:val="1"/>
+      <w:numFmt w:val="bullet"/>
+      <w:lvlText w:val=""/>
+      <w:lvlJc w:val="left"/>
+      <w:pPr>
+        <w:ind w:left="3600" w:hanging="360"/>
+      </w:pPr>
+      <w:rPr>
+        <w:rFonts w:ascii="Symbol" w:hAnsi="Symbol" w:hint="default"/>
+      </w:rPr>
+    </w:lvl>
+    <w:lvl w:ilvl="4" w:tplc="04060003" w:tentative="1">
+      <w:start w:val="1"/>
+      <w:numFmt w:val="bullet"/>
+      <w:lvlText w:val="o"/>
+      <w:lvlJc w:val="left"/>
+      <w:pPr>
+        <w:ind w:left="4320" w:hanging="360"/>
+      </w:pPr>
+      <w:rPr>
+        <w:rFonts w:ascii="Courier New" w:hAnsi="Courier New" w:cs="Courier New" w:hint="default"/>
+      </w:rPr>
+    </w:lvl>
+    <w:lvl w:ilvl="5" w:tplc="04060005" w:tentative="1">
+      <w:start w:val="1"/>
+      <w:numFmt w:val="bullet"/>
+      <w:lvlText w:val=""/>
+      <w:lvlJc w:val="left"/>
+      <w:pPr>
+        <w:ind w:left="5040" w:hanging="360"/>
+      </w:pPr>
+      <w:rPr>
+        <w:rFonts w:ascii="Wingdings" w:hAnsi="Wingdings" w:hint="default"/>
+      </w:rPr>
+    </w:lvl>
+    <w:lvl w:ilvl="6" w:tplc="04060001" w:tentative="1">
+      <w:start w:val="1"/>
+      <w:numFmt w:val="bullet"/>
+      <w:lvlText w:val=""/>
+      <w:lvlJc w:val="left"/>
+      <w:pPr>
+        <w:ind w:left="5760" w:hanging="360"/>
+      </w:pPr>
+      <w:rPr>
+        <w:rFonts w:ascii="Symbol" w:hAnsi="Symbol" w:hint="default"/>
+      </w:rPr>
+    </w:lvl>
+    <w:lvl w:ilvl="7" w:tplc="04060003" w:tentative="1">
+      <w:start w:val="1"/>
+      <w:numFmt w:val="bullet"/>
+      <w:lvlText w:val="o"/>
+      <w:lvlJc w:val="left"/>
+      <w:pPr>
+        <w:ind w:left="6480" w:hanging="360"/>
+      </w:pPr>
+      <w:rPr>
+        <w:rFonts w:ascii="Courier New" w:hAnsi="Courier New" w:cs="Courier New" w:hint="default"/>
+      </w:rPr>
+    </w:lvl>
+    <w:lvl w:ilvl="8" w:tplc="04060005" w:tentative="1">
+      <w:start w:val="1"/>
+      <w:numFmt w:val="bullet"/>
+      <w:lvlText w:val=""/>
+      <w:lvlJc w:val="left"/>
+      <w:pPr>
+        <w:ind w:left="7200" w:hanging="360"/>
+      </w:pPr>
+      <w:rPr>
+        <w:rFonts w:ascii="Wingdings" w:hAnsi="Wingdings" w:hint="default"/>
+      </w:rPr>
     </w:lvl>
   </w:abstractNum>
   <w:num w:numId="1">
@@ -616,6 +887,12 @@
   </w:num>
   <w:num w:numId="3">
     <w:abstractNumId w:val="1"/>
+  </w:num>
+  <w:num w:numId="4">
+    <w:abstractNumId w:val="3"/>
+  </w:num>
+  <w:num w:numId="5">
+    <w:abstractNumId w:val="4"/>
   </w:num>
 </w:numbering>
 </file>

</xml_diff>

<commit_message>
Ny dato, tid, sted og opdateret dagsorden.
</commit_message>
<xml_diff>
--- a/Indkaldelse til gruppemøde #1.docx
+++ b/Indkaldelse til gruppemøde #1.docx
@@ -66,7 +66,7 @@
           <w:sz w:val="24"/>
           <w:szCs w:val="24"/>
         </w:rPr>
-        <w:t>Fredag</w:t>
+        <w:t>Tirsdag</w:t>
       </w:r>
       <w:proofErr w:type="gramEnd"/>
       <w:r>
@@ -75,7 +75,15 @@
           <w:sz w:val="24"/>
           <w:szCs w:val="24"/>
         </w:rPr>
-        <w:t xml:space="preserve"> d. 05/02-2016</w:t>
+        <w:t xml:space="preserve"> d. 09</w:t>
+      </w:r>
+      <w:r>
+        <w:rPr>
+          <w:b/>
+          <w:sz w:val="24"/>
+          <w:szCs w:val="24"/>
+        </w:rPr>
+        <w:t>/02-2016</w:t>
       </w:r>
     </w:p>
     <w:p>
@@ -108,7 +116,15 @@
           <w:sz w:val="24"/>
           <w:szCs w:val="24"/>
         </w:rPr>
-        <w:t>00</w:t>
+        <w:t>3</w:t>
+      </w:r>
+      <w:r>
+        <w:rPr>
+          <w:b/>
+          <w:sz w:val="24"/>
+          <w:szCs w:val="24"/>
+        </w:rPr>
+        <w:t>0</w:t>
       </w:r>
     </w:p>
     <w:p>
@@ -141,7 +157,15 @@
           <w:sz w:val="24"/>
           <w:szCs w:val="24"/>
         </w:rPr>
-        <w:t>Studiepladserne i kælderen i Nygaard-bygningen.</w:t>
+        <w:t xml:space="preserve">Studiepladserne i kælderen i </w:t>
+      </w:r>
+      <w:r>
+        <w:rPr>
+          <w:b/>
+          <w:sz w:val="24"/>
+          <w:szCs w:val="24"/>
+        </w:rPr>
+        <w:t>INCUBA.</w:t>
       </w:r>
     </w:p>
     <w:p>
@@ -207,15 +231,45 @@
         </w:numPr>
       </w:pPr>
       <w:r>
-        <w:t xml:space="preserve">8. mand (Christian) … Up for </w:t>
+        <w:t xml:space="preserve">Gruppestruktur. </w:t>
+      </w:r>
+    </w:p>
+    <w:p>
+      <w:pPr>
+        <w:pStyle w:val="Listeafsnit"/>
+        <w:numPr>
+          <w:ilvl w:val="0"/>
+          <w:numId w:val="5"/>
+        </w:numPr>
+      </w:pPr>
+      <w:r>
+        <w:t xml:space="preserve">Bestemmelse af gruppestruktur, samt valg af </w:t>
+      </w:r>
+      <w:r>
+        <w:t>gruppeleder</w:t>
+      </w:r>
+      <w:r>
+        <w:t xml:space="preserve"> + evt.</w:t>
+      </w:r>
+    </w:p>
+    <w:p>
+      <w:pPr>
+        <w:pStyle w:val="Listeafsnit"/>
+        <w:numPr>
+          <w:ilvl w:val="0"/>
+          <w:numId w:val="5"/>
+        </w:numPr>
+      </w:pPr>
+      <w:r>
+        <w:t xml:space="preserve">Skal vi have fast eller skiftende mødeleder og </w:t>
       </w:r>
       <w:proofErr w:type="spellStart"/>
       <w:r>
-        <w:t>discussion</w:t>
+        <w:t>referant</w:t>
       </w:r>
       <w:proofErr w:type="spellEnd"/>
       <w:r>
-        <w:t>!</w:t>
+        <w:t xml:space="preserve">? </w:t>
       </w:r>
     </w:p>
     <w:p>
@@ -227,44 +281,7 @@
         </w:numPr>
       </w:pPr>
       <w:r>
-        <w:t xml:space="preserve">Gruppestruktur. </w:t>
-      </w:r>
-    </w:p>
-    <w:p>
-      <w:pPr>
-        <w:pStyle w:val="Listeafsnit"/>
-        <w:numPr>
-          <w:ilvl w:val="0"/>
-          <w:numId w:val="5"/>
-        </w:numPr>
-      </w:pPr>
-      <w:r>
-        <w:t xml:space="preserve">Bestemmelse af gruppestruktur, samt valg af </w:t>
-      </w:r>
-      <w:r>
-        <w:t>gruppeleder</w:t>
-      </w:r>
-      <w:bookmarkStart w:id="0" w:name="_GoBack"/>
-      <w:bookmarkEnd w:id="0"/>
-    </w:p>
-    <w:p>
-      <w:pPr>
-        <w:pStyle w:val="Listeafsnit"/>
-        <w:numPr>
-          <w:ilvl w:val="0"/>
-          <w:numId w:val="5"/>
-        </w:numPr>
-      </w:pPr>
-      <w:r>
-        <w:t xml:space="preserve">Skal vi have fast eller skiftende mødeleder og </w:t>
-      </w:r>
-      <w:proofErr w:type="spellStart"/>
-      <w:r>
-        <w:t>referant</w:t>
-      </w:r>
-      <w:proofErr w:type="spellEnd"/>
-      <w:r>
-        <w:t xml:space="preserve">? </w:t>
+        <w:t>Samarbejdsaftale.</w:t>
       </w:r>
     </w:p>
     <w:p>
@@ -275,8 +292,13 @@
           <w:numId w:val="1"/>
         </w:numPr>
       </w:pPr>
-      <w:r>
-        <w:t>Samarbejdsaftale.</w:t>
+      <w:proofErr w:type="spellStart"/>
+      <w:r>
+        <w:t>Telefon-liste</w:t>
+      </w:r>
+      <w:proofErr w:type="spellEnd"/>
+      <w:r>
+        <w:t>.</w:t>
       </w:r>
     </w:p>
     <w:p>
@@ -287,13 +309,8 @@
           <w:numId w:val="1"/>
         </w:numPr>
       </w:pPr>
-      <w:proofErr w:type="spellStart"/>
-      <w:r>
-        <w:t>Telefon-liste</w:t>
-      </w:r>
-      <w:proofErr w:type="spellEnd"/>
-      <w:r>
-        <w:t>.</w:t>
+      <w:r>
+        <w:t>Kodestandart.</w:t>
       </w:r>
     </w:p>
     <w:p>
@@ -305,7 +322,7 @@
         </w:numPr>
       </w:pPr>
       <w:r>
-        <w:t>Kodestandart.</w:t>
+        <w:t>Backup af filer.</w:t>
       </w:r>
     </w:p>
     <w:p>
@@ -317,8 +334,13 @@
         </w:numPr>
       </w:pPr>
       <w:r>
-        <w:t>Backup af filer.</w:t>
-      </w:r>
+        <w:t>Projekt2 … Hvad vil vi gerne bygge?!</w:t>
+      </w:r>
+      <w:r>
+        <w:t xml:space="preserve"> Brainstorm…</w:t>
+      </w:r>
+      <w:bookmarkStart w:id="0" w:name="_GoBack"/>
+      <w:bookmarkEnd w:id="0"/>
     </w:p>
     <w:p>
       <w:pPr>

</xml_diff>